<commit_message>
[fix] not saved word changes
</commit_message>
<xml_diff>
--- a/GAME PITCH PROPOSAL.docx
+++ b/GAME PITCH PROPOSAL.docx
@@ -1602,7 +1602,19 @@
         <w:rPr>
           <w:lang w:val="en-CA"/>
         </w:rPr>
-        <w:t xml:space="preserve"> to hit enemies; during the game, the main character can find some power-ups (Table 1) that stronger its roar, recover its life, and wrap enemies to freeze them. It is third person game. </w:t>
+        <w:t xml:space="preserve"> to hit enemies; during the game, the main character can find some power-ups (Table 1) that stronger its roar, recover its life, and wrap enemies to freeze them. It is</w:t>
+      </w:r>
+      <w:r>
+        <w:rPr>
+          <w:lang w:val="en-CA"/>
+        </w:rPr>
+        <w:t xml:space="preserve"> a</w:t>
+      </w:r>
+      <w:r>
+        <w:rPr>
+          <w:lang w:val="en-CA"/>
+        </w:rPr>
+        <w:t xml:space="preserve"> third person game. </w:t>
       </w:r>
     </w:p>
     <w:p>
@@ -2446,15 +2458,6 @@
         </w:rPr>
         <w:t xml:space="preserve">cat and its collaborators. </w:t>
       </w:r>
-    </w:p>
-    <w:p>
-      <w:pPr>
-        <w:ind w:left="720" w:hanging="720"/>
-        <w:jc w:val="both"/>
-        <w:rPr>
-          <w:lang w:val="en-CA"/>
-        </w:rPr>
-      </w:pPr>
     </w:p>
     <w:p>
       <w:pPr>

</xml_diff>

<commit_message>
[feat] Game Design Document
</commit_message>
<xml_diff>
--- a/GAME PITCH PROPOSAL.docx
+++ b/GAME PITCH PROPOSAL.docx
@@ -1156,7 +1156,31 @@
         <w:rPr>
           <w:lang w:val="en-CA"/>
         </w:rPr>
-        <w:t xml:space="preserve"> some pawer ups will be left randomly by enemies to help the protagonist to rescue its bone.</w:t>
+        <w:t xml:space="preserve"> some p</w:t>
+      </w:r>
+      <w:r>
+        <w:rPr>
+          <w:lang w:val="en-CA"/>
+        </w:rPr>
+        <w:t>o</w:t>
+      </w:r>
+      <w:r>
+        <w:rPr>
+          <w:lang w:val="en-CA"/>
+        </w:rPr>
+        <w:t>wer</w:t>
+      </w:r>
+      <w:r>
+        <w:rPr>
+          <w:lang w:val="en-CA"/>
+        </w:rPr>
+        <w:t>-</w:t>
+      </w:r>
+      <w:r>
+        <w:rPr>
+          <w:lang w:val="en-CA"/>
+        </w:rPr>
+        <w:t>ups will be left randomly by enemies to help the protagonist to rescue its bone.</w:t>
       </w:r>
     </w:p>
     <w:p>
@@ -1533,13 +1557,7 @@
         <w:rPr>
           <w:lang w:val="en-CA"/>
         </w:rPr>
-        <w:t>Figure 3</w:t>
-      </w:r>
-      <w:r>
-        <w:rPr>
-          <w:lang w:val="en-CA"/>
-        </w:rPr>
-        <w:t>. Samira.</w:t>
+        <w:t>Figure 3. Samira.</w:t>
       </w:r>
     </w:p>
     <w:p>
@@ -1994,13 +2012,7 @@
               <w:rPr>
                 <w:lang w:val="en-CA"/>
               </w:rPr>
-              <w:t xml:space="preserve"> </w:t>
-            </w:r>
-            <w:r>
-              <w:rPr>
-                <w:lang w:val="en-CA"/>
-              </w:rPr>
-              <w:t>It appears randomly defeating doves, cats, bowling balls.</w:t>
+              <w:t xml:space="preserve"> It appears randomly defeating doves, cats, bowling balls.</w:t>
             </w:r>
           </w:p>
         </w:tc>
@@ -3185,19 +3197,7 @@
               <w:rPr>
                 <w:lang w:val="en-CA"/>
               </w:rPr>
-              <w:t>. They shoot chocolate guns</w:t>
-            </w:r>
-            <w:r>
-              <w:rPr>
-                <w:lang w:val="en-CA"/>
-              </w:rPr>
-              <w:t xml:space="preserve"> to dirty the dog.</w:t>
-            </w:r>
-            <w:r>
-              <w:rPr>
-                <w:lang w:val="en-CA"/>
-              </w:rPr>
-              <w:t>1 bark is enough to scaring it.</w:t>
+              <w:t>. They shoot chocolate guns to dirty the dog.1 bark is enough to scaring it.</w:t>
             </w:r>
           </w:p>
         </w:tc>
@@ -3443,25 +3443,7 @@
               <w:rPr>
                 <w:lang w:val="en-CA"/>
               </w:rPr>
-              <w:t xml:space="preserve"> spiderwebs, which freeze for a while the dog and dirty it. 3</w:t>
-            </w:r>
-            <w:r>
-              <w:rPr>
-                <w:lang w:val="en-CA"/>
-              </w:rPr>
-              <w:t xml:space="preserve"> barks or 1 lion roar</w:t>
-            </w:r>
-            <w:r>
-              <w:rPr>
-                <w:lang w:val="en-CA"/>
-              </w:rPr>
-              <w:t xml:space="preserve"> are needed to scare them, after that, </w:t>
-            </w:r>
-            <w:r>
-              <w:rPr>
-                <w:lang w:val="en-CA"/>
-              </w:rPr>
-              <w:t>Spider Web</w:t>
+              <w:t xml:space="preserve"> spiderwebs, which freeze for a while the dog and dirty it. 3 barks or 1 lion roar are needed to scare them, after that, Spider Web</w:t>
             </w:r>
           </w:p>
           <w:p>
@@ -4173,13 +4155,7 @@
               <w:rPr>
                 <w:lang w:val="en-CA"/>
               </w:rPr>
-              <w:t xml:space="preserve">Top </w:t>
-            </w:r>
-            <w:r>
-              <w:rPr>
-                <w:lang w:val="en-CA"/>
-              </w:rPr>
-              <w:t>Arrow</w:t>
+              <w:t>Top Arrow</w:t>
             </w:r>
           </w:p>
           <w:p>
@@ -4244,19 +4220,7 @@
               <w:rPr>
                 <w:lang w:val="en-CA"/>
               </w:rPr>
-              <w:t>B</w:t>
-            </w:r>
-            <w:r>
-              <w:rPr>
-                <w:lang w:val="en-CA"/>
-              </w:rPr>
-              <w:t>ottom</w:t>
-            </w:r>
-            <w:r>
-              <w:rPr>
-                <w:lang w:val="en-CA"/>
-              </w:rPr>
-              <w:t xml:space="preserve"> Arrow</w:t>
+              <w:t>Bottom Arrow</w:t>
             </w:r>
           </w:p>
           <w:p>
@@ -4387,19 +4351,7 @@
               <w:rPr>
                 <w:lang w:val="en-CA"/>
               </w:rPr>
-              <w:t>R</w:t>
-            </w:r>
-            <w:r>
-              <w:rPr>
-                <w:lang w:val="en-CA"/>
-              </w:rPr>
-              <w:t>ight</w:t>
-            </w:r>
-            <w:r>
-              <w:rPr>
-                <w:lang w:val="en-CA"/>
-              </w:rPr>
-              <w:t xml:space="preserve"> Arrow</w:t>
+              <w:t>Right Arrow</w:t>
             </w:r>
           </w:p>
           <w:p>
@@ -4860,13 +4812,7 @@
               <w:rPr>
                 <w:lang w:val="en-CA"/>
               </w:rPr>
-              <w:t>Ent</w:t>
-            </w:r>
-            <w:r>
-              <w:rPr>
-                <w:lang w:val="en-CA"/>
-              </w:rPr>
-              <w:t>er</w:t>
+              <w:t>Enter</w:t>
             </w:r>
           </w:p>
           <w:p>

</xml_diff>